<commit_message>
Finish Ch.5 - 2090, Start Ch.6
</commit_message>
<xml_diff>
--- a/Chapter 5.docx
+++ b/Chapter 5.docx
@@ -1544,6 +1544,112 @@
       </w:pPr>
       <w:r>
         <w:t>The door was half-closed, and between each flash, the room disappeared into darkness.</w:t>
+      </w:r>
+    </w:p>
+    <w:p>
+      <w:pPr>
+        <w:ind w:firstLine="720"/>
+      </w:pPr>
+      <w:r>
+        <w:t>Tiptoeing closer, Emma pressed her ear to the door.</w:t>
+      </w:r>
+    </w:p>
+    <w:p>
+      <w:pPr>
+        <w:ind w:firstLine="720"/>
+      </w:pPr>
+      <w:r>
+        <w:t>Nothing. Maybe a shuffle—or a faint clicking—but it was so soft she couldn’t be sure it wasn’t her imagination.</w:t>
+      </w:r>
+    </w:p>
+    <w:p>
+      <w:pPr>
+        <w:ind w:firstLine="720"/>
+      </w:pPr>
+      <w:r>
+        <w:t>Suddenly, Emma felt very alone. Vulnerable. She glanced over her shoulder and could just make out Mrs. Cobbler’s silhouette at her desk</w:t>
+      </w:r>
+      <w:r>
+        <w:t>, but no one else.</w:t>
+      </w:r>
+    </w:p>
+    <w:p>
+      <w:pPr>
+        <w:ind w:firstLine="720"/>
+      </w:pPr>
+      <w:r>
+        <w:rPr>
+          <w:i/>
+          <w:iCs/>
+        </w:rPr>
+        <w:t>She’d hear if I screamed, right?</w:t>
+      </w:r>
+      <w:r>
+        <w:rPr>
+          <w:i/>
+          <w:iCs/>
+        </w:rPr>
+        <w:t xml:space="preserve"> </w:t>
+      </w:r>
+      <w:r>
+        <w:rPr>
+          <w:i/>
+          <w:iCs/>
+        </w:rPr>
+        <w:t>And if she did</w:t>
+      </w:r>
+      <w:proofErr w:type="gramStart"/>
+      <w:r>
+        <w:rPr>
+          <w:i/>
+          <w:iCs/>
+        </w:rPr>
+        <w:t>…</w:t>
+      </w:r>
+      <w:proofErr w:type="gramEnd"/>
+      <w:r>
+        <w:rPr>
+          <w:i/>
+          <w:iCs/>
+        </w:rPr>
+        <w:t xml:space="preserve"> what could she even do?</w:t>
+      </w:r>
+    </w:p>
+    <w:p>
+      <w:pPr>
+        <w:ind w:firstLine="720"/>
+      </w:pPr>
+      <w:r>
+        <w:t>Her thoughts started to spiral. She took a step back—then stopped herself.</w:t>
+      </w:r>
+      <w:r>
+        <w:br/>
+      </w:r>
+      <w:r>
+        <w:rPr>
+          <w:i/>
+          <w:iCs/>
+        </w:rPr>
+        <w:t>No. The time is now. There is no bravery without fear. Be brave.</w:t>
+      </w:r>
+    </w:p>
+    <w:p>
+      <w:pPr>
+        <w:ind w:firstLine="720"/>
+      </w:pPr>
+      <w:r>
+        <w:t xml:space="preserve">Emma steeled her core, repeating the mantra </w:t>
+      </w:r>
+      <w:proofErr w:type="gramStart"/>
+      <w:r>
+        <w:t>again and again</w:t>
+      </w:r>
+      <w:proofErr w:type="gramEnd"/>
+      <w:r>
+        <w:t xml:space="preserve"> until her pulse slowed. Then she balled her fists and barreled through the door</w:t>
+      </w:r>
+      <w:r>
+        <w:t>.</w:t>
       </w:r>
     </w:p>
     <w:sectPr>
@@ -2210,6 +2316,7 @@
   <w:style w:type="character" w:default="1" w:styleId="DefaultParagraphFont">
     <w:name w:val="Default Paragraph Font"/>
     <w:uiPriority w:val="1"/>
+    <w:semiHidden/>
     <w:unhideWhenUsed/>
   </w:style>
   <w:style w:type="table" w:default="1" w:styleId="TableNormal">

</xml_diff>